<commit_message>
Add more code and Today learned alot
</commit_message>
<xml_diff>
--- a/Intermediate/Introduction To Pointers in C.docx
+++ b/Intermediate/Introduction To Pointers in C.docx
@@ -147,6 +147,15 @@
         <w:t>Adress</w:t>
       </w:r>
       <w:proofErr w:type="spellEnd"/>
+      <w:r>
+        <w:rPr>
+          <w:sz w:val="32"/>
+          <w:szCs w:val="32"/>
+        </w:rPr>
+        <w:t xml:space="preserve"> of</w:t>
+      </w:r>
+      <w:bookmarkStart w:id="0" w:name="_GoBack"/>
+      <w:bookmarkEnd w:id="0"/>
     </w:p>
     <w:p>
       <w:pPr>
@@ -157,8 +166,6 @@
           <w:szCs w:val="32"/>
         </w:rPr>
       </w:pPr>
-      <w:bookmarkStart w:id="0" w:name="_GoBack"/>
-      <w:bookmarkEnd w:id="0"/>
       <w:r>
         <w:drawing>
           <wp:inline distT="0" distB="0" distL="0" distR="0" wp14:anchorId="278175D0" wp14:editId="2C9177F1">

</xml_diff>